<commit_message>
aplicacion del HUD en ejercicio 2
se agrega la clase HUD y GameObject al ejercicio
</commit_message>
<xml_diff>
--- a/Trabajo Practico  02.docx
+++ b/Trabajo Practico  02.docx
@@ -245,7 +245,7 @@
                 <v:shape id="_x0000_i1025" type="#_x0000_t75" style="width:78.15pt;height:44.85pt" o:ole="">
                   <v:imagedata r:id="rId9" o:title=""/>
                 </v:shape>
-                <o:OLEObject Type="Embed" ProgID="PBrush" ShapeID="_x0000_i1025" DrawAspect="Content" ObjectID="_1776539363" r:id="rId10"/>
+                <o:OLEObject Type="Embed" ProgID="PBrush" ShapeID="_x0000_i1025" DrawAspect="Content" ObjectID="_1776714937" r:id="rId10"/>
               </w:object>
             </w:r>
           </w:p>
@@ -1502,6 +1502,58 @@
         </w:rPr>
       </w:pPr>
     </w:p>
+    <w:p>
+      <w:pPr>
+        <w:jc w:val="both"/>
+        <w:rPr>
+          <w:rStyle w:val="fontstyle01"/>
+          <w:rFonts w:asciiTheme="minorHAnsi" w:hAnsiTheme="minorHAnsi" w:cstheme="minorHAnsi"/>
+          <w:b/>
+          <w:bCs/>
+        </w:rPr>
+      </w:pPr>
+      <w:r>
+        <w:rPr>
+          <w:rStyle w:val="fontstyle01"/>
+          <w:rFonts w:asciiTheme="minorHAnsi" w:hAnsiTheme="minorHAnsi" w:cstheme="minorHAnsi"/>
+          <w:b/>
+          <w:bCs/>
+          <w:u w:val="single"/>
+        </w:rPr>
+        <w:t>Desarrollo:</w:t>
+      </w:r>
+      <w:r>
+        <w:rPr>
+          <w:rStyle w:val="fontstyle01"/>
+          <w:rFonts w:asciiTheme="minorHAnsi" w:hAnsiTheme="minorHAnsi" w:cstheme="minorHAnsi"/>
+          <w:b/>
+          <w:bCs/>
+        </w:rPr>
+        <w:t xml:space="preserve"> </w:t>
+      </w:r>
+    </w:p>
+    <w:p>
+      <w:pPr>
+        <w:jc w:val="both"/>
+        <w:rPr>
+          <w:rStyle w:val="fontstyle01"/>
+          <w:rFonts w:asciiTheme="minorHAnsi" w:hAnsiTheme="minorHAnsi" w:cstheme="minorHAnsi"/>
+          <w:b/>
+          <w:bCs/>
+        </w:rPr>
+      </w:pPr>
+      <w:bookmarkStart w:id="0" w:name="_GoBack"/>
+      <w:bookmarkEnd w:id="0"/>
+    </w:p>
+    <w:p>
+      <w:pPr>
+        <w:jc w:val="both"/>
+        <w:rPr>
+          <w:rStyle w:val="fontstyle01"/>
+          <w:rFonts w:asciiTheme="minorHAnsi" w:hAnsiTheme="minorHAnsi" w:cstheme="minorHAnsi"/>
+        </w:rPr>
+      </w:pPr>
+    </w:p>
     <w:tbl>
       <w:tblPr>
         <w:tblStyle w:val="Tablaconcuadrcula"/>
@@ -2267,7 +2319,6 @@
                 <w:rFonts w:asciiTheme="minorHAnsi" w:hAnsiTheme="minorHAnsi" w:cstheme="minorHAnsi"/>
               </w:rPr>
             </w:pPr>
-            <w:bookmarkStart w:id="0" w:name="_GoBack"/>
             <w:r>
               <w:rPr>
                 <w:rFonts w:asciiTheme="minorHAnsi" w:hAnsiTheme="minorHAnsi" w:cstheme="minorHAnsi"/>
@@ -2338,7 +2389,6 @@
                 </mc:Fallback>
               </mc:AlternateContent>
             </w:r>
-            <w:bookmarkEnd w:id="0"/>
             <w:r>
               <w:rPr>
                 <w:rFonts w:asciiTheme="minorHAnsi" w:hAnsiTheme="minorHAnsi" w:cstheme="minorHAnsi"/>
@@ -3184,7 +3234,7 @@
               <v:shape id="_x0000_i1026" type="#_x0000_t75" style="width:78.15pt;height:44.85pt" o:ole="">
                 <v:imagedata r:id="rId2" o:title=""/>
               </v:shape>
-              <o:OLEObject Type="Embed" ProgID="PBrush" ShapeID="_x0000_i1026" DrawAspect="Content" ObjectID="_1776539364" r:id="rId3"/>
+              <o:OLEObject Type="Embed" ProgID="PBrush" ShapeID="_x0000_i1026" DrawAspect="Content" ObjectID="_1776714938" r:id="rId3"/>
             </w:object>
           </w:r>
         </w:p>

</xml_diff>

<commit_message>
se modifica soporte papel
se incorpara las modificaciones en el diagrama de clases
</commit_message>
<xml_diff>
--- a/Trabajo Practico  02.docx
+++ b/Trabajo Practico  02.docx
@@ -245,7 +245,7 @@
                 <v:shape id="_x0000_i1025" type="#_x0000_t75" style="width:78.15pt;height:44.85pt" o:ole="">
                   <v:imagedata r:id="rId9" o:title=""/>
                 </v:shape>
-                <o:OLEObject Type="Embed" ProgID="PBrush" ShapeID="_x0000_i1025" DrawAspect="Content" ObjectID="_1776794276" r:id="rId10"/>
+                <o:OLEObject Type="Embed" ProgID="PBrush" ShapeID="_x0000_i1025" DrawAspect="Content" ObjectID="_1776934616" r:id="rId10"/>
               </w:object>
             </w:r>
           </w:p>
@@ -3318,7 +3318,6 @@
       <w:pPr>
         <w:jc w:val="both"/>
       </w:pPr>
-      <w:bookmarkStart w:id="0" w:name="_GoBack"/>
       <w:r>
         <w:rPr>
           <w:noProof/>
@@ -3372,10 +3371,157 @@
           </wp:inline>
         </w:drawing>
       </w:r>
+    </w:p>
+    <w:p>
+      <w:pPr>
+        <w:rPr>
+          <w:rFonts w:ascii="Aptos" w:hAnsi="Aptos"/>
+          <w:color w:val="000000"/>
+        </w:rPr>
+      </w:pPr>
+      <w:r>
+        <w:br w:type="page"/>
+      </w:r>
+      <w:r>
+        <w:rPr>
+          <w:rFonts w:ascii="Aptos" w:hAnsi="Aptos"/>
+          <w:color w:val="000000"/>
+        </w:rPr>
+        <w:lastRenderedPageBreak/>
+        <w:t xml:space="preserve">Punto 3: Realice el modelado de las clases que intervienen en el juego </w:t>
+      </w:r>
+      <w:proofErr w:type="spellStart"/>
+      <w:r>
+        <w:rPr>
+          <w:rFonts w:ascii="Aptos" w:hAnsi="Aptos"/>
+          <w:color w:val="000000"/>
+        </w:rPr>
+        <w:t>frogger</w:t>
+      </w:r>
+      <w:proofErr w:type="spellEnd"/>
+      <w:r>
+        <w:rPr>
+          <w:rFonts w:ascii="Aptos" w:hAnsi="Aptos"/>
+          <w:color w:val="000000"/>
+        </w:rPr>
+        <w:t xml:space="preserve"> a partir de la</w:t>
+      </w:r>
+      <w:r>
+        <w:rPr>
+          <w:rFonts w:ascii="Aptos" w:hAnsi="Aptos"/>
+          <w:color w:val="000000"/>
+        </w:rPr>
+        <w:br/>
+        <w:t>Fig. 1. Realice la construcción de las clases en processing. El juego debe llegar a poder</w:t>
+      </w:r>
+      <w:r>
+        <w:rPr>
+          <w:rFonts w:ascii="Aptos" w:hAnsi="Aptos"/>
+          <w:color w:val="000000"/>
+        </w:rPr>
+        <w:br/>
+        <w:t>mostrar en pantalla la visualización de los diferentes objetos modelados. Utilice herencia</w:t>
+      </w:r>
+      <w:r>
+        <w:rPr>
+          <w:rFonts w:ascii="Aptos" w:hAnsi="Aptos"/>
+          <w:color w:val="000000"/>
+        </w:rPr>
+        <w:br/>
+        <w:t>y encapsulamiento para los vehículos. Además, los vehículos deben guardarse en una lista</w:t>
+      </w:r>
+      <w:r>
+        <w:rPr>
+          <w:rFonts w:ascii="Aptos" w:hAnsi="Aptos"/>
+          <w:color w:val="000000"/>
+        </w:rPr>
+        <w:br/>
+        <w:t xml:space="preserve">de objetos que es atributo de la clase </w:t>
+      </w:r>
+      <w:proofErr w:type="spellStart"/>
+      <w:r>
+        <w:rPr>
+          <w:rFonts w:ascii="Aptos" w:hAnsi="Aptos"/>
+          <w:color w:val="000000"/>
+        </w:rPr>
+        <w:t>SpawnerVehiculos</w:t>
+      </w:r>
+      <w:proofErr w:type="spellEnd"/>
+      <w:r>
+        <w:rPr>
+          <w:rFonts w:ascii="Aptos" w:hAnsi="Aptos"/>
+          <w:color w:val="000000"/>
+        </w:rPr>
+        <w:t>.</w:t>
+      </w:r>
+    </w:p>
+    <w:p>
+      <w:pPr>
+        <w:rPr>
+          <w:rFonts w:ascii="Aptos" w:hAnsi="Aptos"/>
+          <w:color w:val="000000"/>
+        </w:rPr>
+      </w:pPr>
+    </w:p>
+    <w:p>
+      <w:bookmarkStart w:id="0" w:name="_GoBack"/>
+      <w:r>
+        <w:rPr>
+          <w:noProof/>
+        </w:rPr>
+        <w:drawing>
+          <wp:inline distT="0" distB="0" distL="0" distR="0" wp14:anchorId="478EBDAD" wp14:editId="7EB1A261">
+            <wp:extent cx="5549900" cy="2498090"/>
+            <wp:effectExtent l="0" t="0" r="0" b="0"/>
+            <wp:docPr id="6" name="Imagen 6"/>
+            <wp:cNvGraphicFramePr>
+              <a:graphicFrameLocks xmlns:a="http://schemas.openxmlformats.org/drawingml/2006/main" noChangeAspect="1"/>
+            </wp:cNvGraphicFramePr>
+            <a:graphic xmlns:a="http://schemas.openxmlformats.org/drawingml/2006/main">
+              <a:graphicData uri="http://schemas.openxmlformats.org/drawingml/2006/picture">
+                <pic:pic xmlns:pic="http://schemas.openxmlformats.org/drawingml/2006/picture">
+                  <pic:nvPicPr>
+                    <pic:cNvPr id="0" name="Picture 3"/>
+                    <pic:cNvPicPr>
+                      <a:picLocks noChangeAspect="1" noChangeArrowheads="1"/>
+                    </pic:cNvPicPr>
+                  </pic:nvPicPr>
+                  <pic:blipFill>
+                    <a:blip r:embed="rId19">
+                      <a:extLst>
+                        <a:ext uri="{28A0092B-C50C-407E-A947-70E740481C1C}">
+                          <a14:useLocalDpi xmlns:a14="http://schemas.microsoft.com/office/drawing/2010/main" val="0"/>
+                        </a:ext>
+                      </a:extLst>
+                    </a:blip>
+                    <a:srcRect/>
+                    <a:stretch>
+                      <a:fillRect/>
+                    </a:stretch>
+                  </pic:blipFill>
+                  <pic:spPr bwMode="auto">
+                    <a:xfrm>
+                      <a:off x="0" y="0"/>
+                      <a:ext cx="5549900" cy="2498090"/>
+                    </a:xfrm>
+                    <a:prstGeom prst="rect">
+                      <a:avLst/>
+                    </a:prstGeom>
+                    <a:noFill/>
+                    <a:ln>
+                      <a:noFill/>
+                    </a:ln>
+                  </pic:spPr>
+                </pic:pic>
+              </a:graphicData>
+            </a:graphic>
+          </wp:inline>
+        </w:drawing>
+      </w:r>
       <w:bookmarkEnd w:id="0"/>
     </w:p>
     <w:sectPr>
-      <w:headerReference w:type="default" r:id="rId19"/>
+      <w:headerReference w:type="default" r:id="rId20"/>
       <w:pgSz w:w="11920" w:h="16840"/>
       <w:pgMar w:top="2160" w:right="1580" w:bottom="280" w:left="1600" w:header="716" w:footer="0" w:gutter="0"/>
       <w:cols w:space="720"/>
@@ -3626,7 +3772,7 @@
               <v:shape id="_x0000_i1026" type="#_x0000_t75" style="width:78.15pt;height:44.85pt" o:ole="">
                 <v:imagedata r:id="rId2" o:title=""/>
               </v:shape>
-              <o:OLEObject Type="Embed" ProgID="PBrush" ShapeID="_x0000_i1026" DrawAspect="Content" ObjectID="_1776794277" r:id="rId3"/>
+              <o:OLEObject Type="Embed" ProgID="PBrush" ShapeID="_x0000_i1026" DrawAspect="Content" ObjectID="_1776934617" r:id="rId3"/>
             </w:object>
           </w:r>
         </w:p>

</xml_diff>